<commit_message>
add a note about chars permit on name of node, job and service in API Rest
</commit_message>
<xml_diff>
--- a/doc/5GCity-MonitoringSystem-Overview_v3.docx
+++ b/doc/5GCity-MonitoringSystem-Overview_v3.docx
@@ -716,6 +716,8 @@
             <w:tab/>
           </w:r>
         </w:p>
+        <w:bookmarkStart w:id="1" w:name="_GoBack"/>
+        <w:bookmarkEnd w:id="1"/>
         <w:p>
           <w:pPr>
             <w:pStyle w:val="Sommario1"/>
@@ -737,7 +739,7 @@
           <w:r>
             <w:fldChar w:fldCharType="separate"/>
           </w:r>
-          <w:hyperlink w:anchor="_Toc32233173" w:history="1">
+          <w:hyperlink w:anchor="_Toc34135886" w:history="1">
             <w:r>
               <w:rPr>
                 <w:rStyle w:val="Collegamentoipertestuale"/>
@@ -764,7 +766,7 @@
                 <w:noProof/>
                 <w:webHidden/>
               </w:rPr>
-              <w:instrText xml:space="preserve"> PAGEREF _Toc32233173 \h </w:instrText>
+              <w:instrText xml:space="preserve"> PAGEREF _Toc34135886 \h </w:instrText>
             </w:r>
             <w:r>
               <w:rPr>
@@ -807,7 +809,7 @@
               <w:lang w:eastAsia="it-IT"/>
             </w:rPr>
           </w:pPr>
-          <w:hyperlink w:anchor="_Toc32233174" w:history="1">
+          <w:hyperlink w:anchor="_Toc34135887" w:history="1">
             <w:r>
               <w:rPr>
                 <w:rStyle w:val="Collegamentoipertestuale"/>
@@ -834,7 +836,7 @@
                 <w:noProof/>
                 <w:webHidden/>
               </w:rPr>
-              <w:instrText xml:space="preserve"> PAGEREF _Toc32233174 \h </w:instrText>
+              <w:instrText xml:space="preserve"> PAGEREF _Toc34135887 \h </w:instrText>
             </w:r>
             <w:r>
               <w:rPr>
@@ -877,7 +879,7 @@
               <w:lang w:eastAsia="it-IT"/>
             </w:rPr>
           </w:pPr>
-          <w:hyperlink w:anchor="_Toc32233175" w:history="1">
+          <w:hyperlink w:anchor="_Toc34135888" w:history="1">
             <w:r>
               <w:rPr>
                 <w:rStyle w:val="Collegamentoipertestuale"/>
@@ -905,7 +907,7 @@
                 <w:noProof/>
                 <w:webHidden/>
               </w:rPr>
-              <w:instrText xml:space="preserve"> PAGEREF _Toc32233175 \h </w:instrText>
+              <w:instrText xml:space="preserve"> PAGEREF _Toc34135888 \h </w:instrText>
             </w:r>
             <w:r>
               <w:rPr>
@@ -948,7 +950,7 @@
               <w:lang w:eastAsia="it-IT"/>
             </w:rPr>
           </w:pPr>
-          <w:hyperlink w:anchor="_Toc32233176" w:history="1">
+          <w:hyperlink w:anchor="_Toc34135889" w:history="1">
             <w:r>
               <w:rPr>
                 <w:rStyle w:val="Collegamentoipertestuale"/>
@@ -976,7 +978,7 @@
                 <w:noProof/>
                 <w:webHidden/>
               </w:rPr>
-              <w:instrText xml:space="preserve"> PAGEREF _Toc32233176 \h </w:instrText>
+              <w:instrText xml:space="preserve"> PAGEREF _Toc34135889 \h </w:instrText>
             </w:r>
             <w:r>
               <w:rPr>
@@ -1019,7 +1021,7 @@
               <w:lang w:eastAsia="it-IT"/>
             </w:rPr>
           </w:pPr>
-          <w:hyperlink w:anchor="_Toc32233177" w:history="1">
+          <w:hyperlink w:anchor="_Toc34135890" w:history="1">
             <w:r>
               <w:rPr>
                 <w:rStyle w:val="Collegamentoipertestuale"/>
@@ -1047,7 +1049,7 @@
                 <w:noProof/>
                 <w:webHidden/>
               </w:rPr>
-              <w:instrText xml:space="preserve"> PAGEREF _Toc32233177 \h </w:instrText>
+              <w:instrText xml:space="preserve"> PAGEREF _Toc34135890 \h </w:instrText>
             </w:r>
             <w:r>
               <w:rPr>
@@ -1090,7 +1092,7 @@
               <w:lang w:eastAsia="it-IT"/>
             </w:rPr>
           </w:pPr>
-          <w:hyperlink w:anchor="_Toc32233178" w:history="1">
+          <w:hyperlink w:anchor="_Toc34135891" w:history="1">
             <w:r>
               <w:rPr>
                 <w:rStyle w:val="Collegamentoipertestuale"/>
@@ -1118,7 +1120,7 @@
                 <w:noProof/>
                 <w:webHidden/>
               </w:rPr>
-              <w:instrText xml:space="preserve"> PAGEREF _Toc32233178 \h </w:instrText>
+              <w:instrText xml:space="preserve"> PAGEREF _Toc34135891 \h </w:instrText>
             </w:r>
             <w:r>
               <w:rPr>
@@ -1161,7 +1163,7 @@
               <w:lang w:eastAsia="it-IT"/>
             </w:rPr>
           </w:pPr>
-          <w:hyperlink w:anchor="_Toc32233179" w:history="1">
+          <w:hyperlink w:anchor="_Toc34135892" w:history="1">
             <w:r>
               <w:rPr>
                 <w:rStyle w:val="Collegamentoipertestuale"/>
@@ -1209,7 +1211,7 @@
                 <w:noProof/>
                 <w:webHidden/>
               </w:rPr>
-              <w:instrText xml:space="preserve"> PAGEREF _Toc32233179 \h </w:instrText>
+              <w:instrText xml:space="preserve"> PAGEREF _Toc34135892 \h </w:instrText>
             </w:r>
             <w:r>
               <w:rPr>
@@ -1252,7 +1254,7 @@
               <w:lang w:eastAsia="it-IT"/>
             </w:rPr>
           </w:pPr>
-          <w:hyperlink w:anchor="_Toc32233180" w:history="1">
+          <w:hyperlink w:anchor="_Toc34135893" w:history="1">
             <w:r>
               <w:rPr>
                 <w:rStyle w:val="Collegamentoipertestuale"/>
@@ -1292,7 +1294,7 @@
                 <w:noProof/>
                 <w:webHidden/>
               </w:rPr>
-              <w:instrText xml:space="preserve"> PAGEREF _Toc32233180 \h </w:instrText>
+              <w:instrText xml:space="preserve"> PAGEREF _Toc34135893 \h </w:instrText>
             </w:r>
             <w:r>
               <w:rPr>
@@ -1335,7 +1337,7 @@
               <w:lang w:eastAsia="it-IT"/>
             </w:rPr>
           </w:pPr>
-          <w:hyperlink w:anchor="_Toc32233181" w:history="1">
+          <w:hyperlink w:anchor="_Toc34135894" w:history="1">
             <w:r>
               <w:rPr>
                 <w:rStyle w:val="Collegamentoipertestuale"/>
@@ -1375,7 +1377,7 @@
                 <w:noProof/>
                 <w:webHidden/>
               </w:rPr>
-              <w:instrText xml:space="preserve"> PAGEREF _Toc32233181 \h </w:instrText>
+              <w:instrText xml:space="preserve"> PAGEREF _Toc34135894 \h </w:instrText>
             </w:r>
             <w:r>
               <w:rPr>
@@ -1418,7 +1420,7 @@
               <w:lang w:eastAsia="it-IT"/>
             </w:rPr>
           </w:pPr>
-          <w:hyperlink w:anchor="_Toc32233182" w:history="1">
+          <w:hyperlink w:anchor="_Toc34135895" w:history="1">
             <w:r>
               <w:rPr>
                 <w:rStyle w:val="Collegamentoipertestuale"/>
@@ -1446,7 +1448,7 @@
                 <w:noProof/>
                 <w:webHidden/>
               </w:rPr>
-              <w:instrText xml:space="preserve"> PAGEREF _Toc32233182 \h </w:instrText>
+              <w:instrText xml:space="preserve"> PAGEREF _Toc34135895 \h </w:instrText>
             </w:r>
             <w:r>
               <w:rPr>
@@ -1499,7 +1501,7 @@
       <w:pPr>
         <w:pStyle w:val="Titolo1"/>
       </w:pPr>
-      <w:bookmarkStart w:id="1" w:name="_Toc32233173"/>
+      <w:bookmarkStart w:id="2" w:name="_Toc34135886"/>
       <w:r>
         <w:rPr>
           <w:lang w:val="it-IT"/>
@@ -1507,7 +1509,7 @@
         <w:lastRenderedPageBreak/>
         <w:t>Scope</w:t>
       </w:r>
-      <w:bookmarkEnd w:id="1"/>
+      <w:bookmarkEnd w:id="2"/>
     </w:p>
     <w:p>
       <w:pPr>
@@ -1586,12 +1588,12 @@
       <w:pPr>
         <w:pStyle w:val="Titolo1"/>
       </w:pPr>
-      <w:bookmarkStart w:id="2" w:name="_Toc32233174"/>
+      <w:bookmarkStart w:id="3" w:name="_Toc34135887"/>
       <w:r>
         <w:lastRenderedPageBreak/>
         <w:t>System description</w:t>
       </w:r>
-      <w:bookmarkEnd w:id="2"/>
+      <w:bookmarkEnd w:id="3"/>
     </w:p>
     <w:p>
       <w:pPr>
@@ -2381,8 +2383,8 @@
           <w:lang w:val="en-US"/>
         </w:rPr>
       </w:pPr>
-      <w:bookmarkStart w:id="3" w:name="_Ref534957128"/>
-      <w:bookmarkStart w:id="4" w:name="_Toc32233175"/>
+      <w:bookmarkStart w:id="4" w:name="_Ref534957128"/>
+      <w:bookmarkStart w:id="5" w:name="_Toc34135888"/>
       <w:r>
         <w:rPr>
           <w:lang w:val="en-US"/>
@@ -2390,8 +2392,8 @@
         <w:lastRenderedPageBreak/>
         <w:t>Metrics</w:t>
       </w:r>
-      <w:bookmarkEnd w:id="3"/>
       <w:bookmarkEnd w:id="4"/>
+      <w:bookmarkEnd w:id="5"/>
       <w:r>
         <w:rPr>
           <w:lang w:val="en-US"/>
@@ -2480,8 +2482,6 @@
         </w:rPr>
         <w:t xml:space="preserve"> (Ubuntu or Alpine)</w:t>
       </w:r>
-      <w:bookmarkStart w:id="5" w:name="_GoBack"/>
-      <w:bookmarkEnd w:id="5"/>
       <w:r>
         <w:rPr>
           <w:rFonts w:ascii="Arial" w:hAnsi="Arial" w:cs="Arial"/>
@@ -3911,7 +3911,7 @@
           <w:lang w:val="en-US"/>
         </w:rPr>
       </w:pPr>
-      <w:bookmarkStart w:id="6" w:name="_Toc32233176"/>
+      <w:bookmarkStart w:id="6" w:name="_Toc34135889"/>
       <w:r>
         <w:rPr>
           <w:lang w:val="en-US"/>
@@ -4064,7 +4064,7 @@
           <w:lang w:val="en-US"/>
         </w:rPr>
       </w:pPr>
-      <w:bookmarkStart w:id="7" w:name="_Toc32233177"/>
+      <w:bookmarkStart w:id="7" w:name="_Toc34135890"/>
       <w:r>
         <w:rPr>
           <w:lang w:val="en-US"/>
@@ -4961,7 +4961,7 @@
           <w:lang w:val="en-US"/>
         </w:rPr>
       </w:pPr>
-      <w:bookmarkStart w:id="8" w:name="_Toc32233178"/>
+      <w:bookmarkStart w:id="8" w:name="_Toc34135891"/>
       <w:r>
         <w:rPr>
           <w:lang w:val="en-US"/>
@@ -5144,7 +5144,7 @@
         <w:pStyle w:val="Titolo2"/>
         <w:ind w:left="426"/>
       </w:pPr>
-      <w:bookmarkStart w:id="9" w:name="_Toc32233179"/>
+      <w:bookmarkStart w:id="9" w:name="_Toc34135892"/>
       <w:r>
         <w:t xml:space="preserve">Add </w:t>
       </w:r>
@@ -5724,7 +5724,7 @@
           <w:lang w:val="it-IT"/>
         </w:rPr>
       </w:pPr>
-      <w:bookmarkStart w:id="10" w:name="_Toc32233180"/>
+      <w:bookmarkStart w:id="10" w:name="_Toc34135893"/>
       <w:r>
         <w:t xml:space="preserve">Add </w:t>
       </w:r>
@@ -6832,7 +6832,7 @@
           <w:lang w:val="it-IT"/>
         </w:rPr>
       </w:pPr>
-      <w:bookmarkStart w:id="11" w:name="_Toc32233181"/>
+      <w:bookmarkStart w:id="11" w:name="_Toc34135894"/>
       <w:r>
         <w:t xml:space="preserve">Add </w:t>
       </w:r>
@@ -7757,7 +7757,7 @@
           <w:lang w:val="en-US"/>
         </w:rPr>
       </w:pPr>
-      <w:bookmarkStart w:id="12" w:name="_Toc32233182"/>
+      <w:bookmarkStart w:id="12" w:name="_Toc34135895"/>
       <w:r>
         <w:rPr>
           <w:lang w:val="en-US"/>
@@ -10231,17 +10231,152 @@
       <w:pPr>
         <w:rPr>
           <w:rFonts w:ascii="Arial" w:hAnsi="Arial" w:cs="Arial"/>
-          <w:sz w:val="24"/>
-          <w:lang w:val="en-US"/>
-        </w:rPr>
-      </w:pPr>
-      <w:r>
-        <w:rPr>
-          <w:rFonts w:ascii="Arial" w:hAnsi="Arial" w:cs="Arial"/>
-          <w:sz w:val="24"/>
+          <w:sz w:val="20"/>
+          <w:szCs w:val="20"/>
+          <w:lang w:val="en-US"/>
+        </w:rPr>
+      </w:pPr>
+      <w:r>
+        <w:rPr>
+          <w:rStyle w:val="Enfasigrassetto"/>
+          <w:rFonts w:ascii="Arial" w:hAnsi="Arial" w:cs="Arial"/>
+          <w:color w:val="172B4D"/>
           <w:lang w:val="en-US"/>
         </w:rPr>
         <w:lastRenderedPageBreak/>
+        <w:t>Note</w:t>
+      </w:r>
+      <w:r>
+        <w:rPr>
+          <w:rFonts w:ascii="Arial" w:hAnsi="Arial" w:cs="Arial"/>
+          <w:color w:val="172B4D"/>
+          <w:lang w:val="en-US"/>
+        </w:rPr>
+        <w:t xml:space="preserve">:  the parameter </w:t>
+      </w:r>
+      <w:r>
+        <w:rPr>
+          <w:rStyle w:val="Enfasicorsivo"/>
+          <w:rFonts w:ascii="Arial" w:hAnsi="Arial" w:cs="Arial"/>
+          <w:b/>
+          <w:bCs/>
+          <w:color w:val="172B4D"/>
+          <w:lang w:val="en-US"/>
+        </w:rPr>
+        <w:t>name</w:t>
+      </w:r>
+      <w:r>
+        <w:rPr>
+          <w:rFonts w:ascii="Arial" w:hAnsi="Arial" w:cs="Arial"/>
+          <w:color w:val="172B4D"/>
+          <w:lang w:val="en-US"/>
+        </w:rPr>
+        <w:t xml:space="preserve"> for Node, Job and S</w:t>
+      </w:r>
+      <w:r>
+        <w:rPr>
+          <w:rFonts w:ascii="Arial" w:hAnsi="Arial" w:cs="Arial"/>
+          <w:color w:val="172B4D"/>
+          <w:lang w:val="en-US"/>
+        </w:rPr>
+        <w:t xml:space="preserve">ervice </w:t>
+      </w:r>
+      <w:r>
+        <w:rPr>
+          <w:rStyle w:val="Enfasicorsivo"/>
+          <w:rFonts w:ascii="Arial" w:hAnsi="Arial" w:cs="Arial"/>
+          <w:color w:val="172B4D"/>
+          <w:lang w:val="en-US"/>
+        </w:rPr>
+        <w:t>must not contain special characters</w:t>
+      </w:r>
+      <w:r>
+        <w:rPr>
+          <w:rFonts w:ascii="Arial" w:hAnsi="Arial" w:cs="Arial"/>
+          <w:color w:val="172B4D"/>
+          <w:lang w:val="en-US"/>
+        </w:rPr>
+        <w:t xml:space="preserve"> except "-", "_" and "@"</w:t>
+      </w:r>
+      <w:proofErr w:type="gramStart"/>
+      <w:r>
+        <w:rPr>
+          <w:rFonts w:ascii="Arial" w:hAnsi="Arial" w:cs="Arial"/>
+          <w:color w:val="172B4D"/>
+          <w:lang w:val="en-US"/>
+        </w:rPr>
+        <w:t>;</w:t>
+      </w:r>
+      <w:proofErr w:type="gramEnd"/>
+      <w:r>
+        <w:rPr>
+          <w:rFonts w:ascii="Arial" w:hAnsi="Arial" w:cs="Arial"/>
+          <w:color w:val="172B4D"/>
+          <w:lang w:val="en-US"/>
+        </w:rPr>
+        <w:t>   s</w:t>
+      </w:r>
+      <w:r>
+        <w:rPr>
+          <w:rStyle w:val="Enfasicorsivo"/>
+          <w:rFonts w:ascii="Arial" w:hAnsi="Arial" w:cs="Arial"/>
+          <w:color w:val="172B4D"/>
+          <w:lang w:val="en-US"/>
+        </w:rPr>
+        <w:t>pace</w:t>
+      </w:r>
+      <w:r>
+        <w:rPr>
+          <w:rFonts w:ascii="Arial" w:hAnsi="Arial" w:cs="Arial"/>
+          <w:color w:val="172B4D"/>
+          <w:lang w:val="en-US"/>
+        </w:rPr>
+        <w:t xml:space="preserve"> (" ")</w:t>
+      </w:r>
+      <w:r>
+        <w:rPr>
+          <w:rStyle w:val="Enfasicorsivo"/>
+          <w:rFonts w:ascii="Arial" w:hAnsi="Arial" w:cs="Arial"/>
+          <w:color w:val="172B4D"/>
+          <w:lang w:val="en-US"/>
+        </w:rPr>
+        <w:t xml:space="preserve"> is not allowed</w:t>
+      </w:r>
+      <w:r>
+        <w:rPr>
+          <w:rStyle w:val="Enfasicorsivo"/>
+          <w:rFonts w:ascii="Arial" w:hAnsi="Arial" w:cs="Arial"/>
+          <w:color w:val="172B4D"/>
+          <w:sz w:val="20"/>
+          <w:szCs w:val="20"/>
+          <w:lang w:val="en-US"/>
+        </w:rPr>
+        <w:t>.</w:t>
+      </w:r>
+    </w:p>
+    <w:p>
+      <w:pPr>
+        <w:rPr>
+          <w:rFonts w:ascii="Arial" w:hAnsi="Arial" w:cs="Arial"/>
+          <w:sz w:val="24"/>
+          <w:lang w:val="en-US"/>
+        </w:rPr>
+      </w:pPr>
+    </w:p>
+    <w:p>
+      <w:pPr>
+        <w:rPr>
+          <w:rFonts w:ascii="Arial" w:hAnsi="Arial" w:cs="Arial"/>
+          <w:sz w:val="24"/>
+          <w:lang w:val="en-US"/>
+        </w:rPr>
+      </w:pPr>
+      <w:r>
+        <w:rPr>
+          <w:rFonts w:ascii="Arial" w:hAnsi="Arial" w:cs="Arial"/>
+          <w:sz w:val="24"/>
+          <w:lang w:val="en-US"/>
+        </w:rPr>
         <w:t xml:space="preserve">In the </w:t>
       </w:r>
       <w:proofErr w:type="gramStart"/>
@@ -11729,26 +11864,6 @@
         <w:rPr>
           <w:rFonts w:cstheme="minorHAnsi"/>
           <w:lang w:val="en-US" w:eastAsia="it-IT"/>
-        </w:rPr>
-      </w:pPr>
-    </w:p>
-    <w:p>
-      <w:pPr>
-        <w:jc w:val="both"/>
-        <w:rPr>
-          <w:rFonts w:ascii="Arial" w:hAnsi="Arial" w:cs="Arial"/>
-          <w:sz w:val="24"/>
-          <w:lang w:val="en-US"/>
-        </w:rPr>
-      </w:pPr>
-    </w:p>
-    <w:p>
-      <w:pPr>
-        <w:jc w:val="both"/>
-        <w:rPr>
-          <w:rFonts w:ascii="Arial" w:hAnsi="Arial" w:cs="Arial"/>
-          <w:sz w:val="24"/>
-          <w:lang w:val="en-US"/>
         </w:rPr>
       </w:pPr>
     </w:p>
@@ -12304,6 +12419,150 @@
         </w:tc>
       </w:tr>
     </w:tbl>
+    <w:p>
+      <w:pPr>
+        <w:rPr>
+          <w:rFonts w:ascii="Arial" w:hAnsi="Arial" w:cs="Arial"/>
+          <w:sz w:val="24"/>
+          <w:lang w:val="en-US"/>
+        </w:rPr>
+      </w:pPr>
+    </w:p>
+    <w:p>
+      <w:pPr>
+        <w:rPr>
+          <w:rFonts w:ascii="Arial" w:hAnsi="Arial" w:cs="Arial"/>
+          <w:sz w:val="20"/>
+          <w:szCs w:val="20"/>
+          <w:lang w:val="en-US"/>
+        </w:rPr>
+      </w:pPr>
+      <w:r>
+        <w:rPr>
+          <w:rStyle w:val="Enfasigrassetto"/>
+          <w:rFonts w:ascii="Arial" w:hAnsi="Arial" w:cs="Arial"/>
+          <w:color w:val="172B4D"/>
+          <w:lang w:val="en-US"/>
+        </w:rPr>
+        <w:t>Note</w:t>
+      </w:r>
+      <w:r>
+        <w:rPr>
+          <w:rFonts w:ascii="Arial" w:hAnsi="Arial" w:cs="Arial"/>
+          <w:color w:val="172B4D"/>
+          <w:lang w:val="en-US"/>
+        </w:rPr>
+        <w:t xml:space="preserve">:  the parameter </w:t>
+      </w:r>
+      <w:r>
+        <w:rPr>
+          <w:rStyle w:val="Enfasicorsivo"/>
+          <w:rFonts w:ascii="Arial" w:hAnsi="Arial" w:cs="Arial"/>
+          <w:b/>
+          <w:bCs/>
+          <w:color w:val="172B4D"/>
+          <w:lang w:val="en-US"/>
+        </w:rPr>
+        <w:t>name</w:t>
+      </w:r>
+      <w:r>
+        <w:rPr>
+          <w:rFonts w:ascii="Arial" w:hAnsi="Arial" w:cs="Arial"/>
+          <w:color w:val="172B4D"/>
+          <w:lang w:val="en-US"/>
+        </w:rPr>
+        <w:t xml:space="preserve"> for </w:t>
+      </w:r>
+      <w:r>
+        <w:rPr>
+          <w:rFonts w:ascii="Arial" w:hAnsi="Arial" w:cs="Arial"/>
+          <w:color w:val="172B4D"/>
+          <w:lang w:val="en-US"/>
+        </w:rPr>
+        <w:t>Alert Rule</w:t>
+      </w:r>
+      <w:r>
+        <w:rPr>
+          <w:rFonts w:ascii="Arial" w:hAnsi="Arial" w:cs="Arial"/>
+          <w:color w:val="172B4D"/>
+          <w:lang w:val="en-US"/>
+        </w:rPr>
+        <w:t xml:space="preserve"> </w:t>
+      </w:r>
+      <w:r>
+        <w:rPr>
+          <w:rStyle w:val="Enfasicorsivo"/>
+          <w:rFonts w:ascii="Arial" w:hAnsi="Arial" w:cs="Arial"/>
+          <w:color w:val="172B4D"/>
+          <w:lang w:val="en-US"/>
+        </w:rPr>
+        <w:t>must not contain special characters</w:t>
+      </w:r>
+      <w:r>
+        <w:rPr>
+          <w:rFonts w:ascii="Arial" w:hAnsi="Arial" w:cs="Arial"/>
+          <w:color w:val="172B4D"/>
+          <w:lang w:val="en-US"/>
+        </w:rPr>
+        <w:t xml:space="preserve">; </w:t>
+      </w:r>
+      <w:r>
+        <w:rPr>
+          <w:rFonts w:ascii="Arial" w:hAnsi="Arial" w:cs="Arial"/>
+          <w:color w:val="172B4D"/>
+          <w:lang w:val="en-US"/>
+        </w:rPr>
+        <w:t>s</w:t>
+      </w:r>
+      <w:r>
+        <w:rPr>
+          <w:rStyle w:val="Enfasicorsivo"/>
+          <w:rFonts w:ascii="Arial" w:hAnsi="Arial" w:cs="Arial"/>
+          <w:color w:val="172B4D"/>
+          <w:lang w:val="en-US"/>
+        </w:rPr>
+        <w:t>pace</w:t>
+      </w:r>
+      <w:r>
+        <w:rPr>
+          <w:rFonts w:ascii="Arial" w:hAnsi="Arial" w:cs="Arial"/>
+          <w:color w:val="172B4D"/>
+          <w:lang w:val="en-US"/>
+        </w:rPr>
+        <w:t xml:space="preserve"> (" ")</w:t>
+      </w:r>
+      <w:r>
+        <w:rPr>
+          <w:rStyle w:val="Enfasicorsivo"/>
+          <w:rFonts w:ascii="Arial" w:hAnsi="Arial" w:cs="Arial"/>
+          <w:color w:val="172B4D"/>
+          <w:lang w:val="en-US"/>
+        </w:rPr>
+        <w:t xml:space="preserve"> </w:t>
+      </w:r>
+      <w:proofErr w:type="gramStart"/>
+      <w:r>
+        <w:rPr>
+          <w:rStyle w:val="Enfasicorsivo"/>
+          <w:rFonts w:ascii="Arial" w:hAnsi="Arial" w:cs="Arial"/>
+          <w:color w:val="172B4D"/>
+          <w:lang w:val="en-US"/>
+        </w:rPr>
+        <w:t>is not allowed</w:t>
+      </w:r>
+      <w:proofErr w:type="gramEnd"/>
+      <w:r>
+        <w:rPr>
+          <w:rStyle w:val="Enfasicorsivo"/>
+          <w:rFonts w:ascii="Arial" w:hAnsi="Arial" w:cs="Arial"/>
+          <w:color w:val="172B4D"/>
+          <w:sz w:val="20"/>
+          <w:szCs w:val="20"/>
+          <w:lang w:val="en-US"/>
+        </w:rPr>
+        <w:t>.</w:t>
+      </w:r>
+    </w:p>
     <w:p>
       <w:pPr>
         <w:rPr>
@@ -13344,6 +13603,7 @@
                 <w:color w:val="172B4D"/>
                 <w:lang w:val="en-US"/>
               </w:rPr>
+              <w:lastRenderedPageBreak/>
               <w:t xml:space="preserve">    "name": "testRule1",  </w:t>
             </w:r>
           </w:p>
@@ -13404,7 +13664,6 @@
                 <w:color w:val="172B4D"/>
                 <w:lang w:val="en-US"/>
               </w:rPr>
-              <w:lastRenderedPageBreak/>
               <w:t>    "expression": "</w:t>
             </w:r>
             <w:proofErr w:type="spellStart"/>
@@ -14081,7 +14340,15 @@
           <w:color w:val="172B4D"/>
           <w:lang w:val="en-US"/>
         </w:rPr>
-        <w:t xml:space="preserve">{"status":"success","data":[{"labels":{"alertname":"HighMemoryUsage","instance":"Monitoring","job":"Monitoring","org":"SYSMONITORING","service":"ServiceMonitoring","severity":"critical","type":"NODE"},"annotations":{"description":"Memory Usage is over 5% : current value 20.388611878429263%","summary":"High Memory Usage (service </w:t>
+        <w:t>{"status":"success","data":[{"labels":{"alertname":"HighMemoryUsage","instance":"Monitoring","job":"Monitoring","org":"SYSMONITORING","service":"ServiceMonitori</w:t>
+      </w:r>
+      <w:r>
+        <w:rPr>
+          <w:color w:val="172B4D"/>
+          <w:lang w:val="en-US"/>
+        </w:rPr>
+        <w:lastRenderedPageBreak/>
+        <w:t xml:space="preserve">ng","severity":"critical","type":"NODE"},"annotations":{"description":"Memory Usage is over 5% : current value 20.388611878429263%","summary":"High Memory Usage (service </w:t>
       </w:r>
       <w:proofErr w:type="spellStart"/>
       <w:r>
@@ -14097,15 +14364,7 @@
           <w:color w:val="172B4D"/>
           <w:lang w:val="en-US"/>
         </w:rPr>
-        <w:t xml:space="preserve"> , node Monitoring)"},"startsAt":"2019-08-30T14:13:45.520693759Z","endsAt":"2019-08-30T14:25:30.530777099Z","generatorURL":"http://prometheus:9090/graph?g0.expr=%28%28node_memory_MemTotal_bytes+-</w:t>
-      </w:r>
-      <w:r>
-        <w:rPr>
-          <w:color w:val="172B4D"/>
-          <w:lang w:val="en-US"/>
-        </w:rPr>
-        <w:lastRenderedPageBreak/>
-        <w:t xml:space="preserve">+node_memory_MemFree_bytes%29+%2F+%28node_memory_MemTotal_bytes%29%29+%2A+100+%3E+5\u0026g0.tab=1","status":{"state":"active","silencedBy":[],"inhibitedBy":[]},"receivers":["dashboard"],"fingerprint":"150f23f63fc31d03"},{"labels":{"alertname":"HighMemoryUsage","instance":"J_Backup","job":"J_Backup_Node","org":"SYSMONITORING","service":"ServiceJenkins","severity":"critical","type":"NODE"},"annotations":{"description":"Memory Usage is over 5% : current value 97.26593574208314%","summary":"High Memory Usage (service </w:t>
+        <w:t xml:space="preserve"> , node Monitoring)"},"startsAt":"2019-08-30T14:13:45.520693759Z","endsAt":"2019-08-30T14:25:30.530777099Z","generatorURL":"http://prometheus:9090/graph?g0.expr=%28%28node_memory_MemTotal_bytes+-+node_memory_MemFree_bytes%29+%2F+%28node_memory_MemTotal_bytes%29%29+%2A+100+%3E+5\u0026g0.tab=1","status":{"state":"active","silencedBy":[],"inhibitedBy":[]},"receivers":["dashboard"],"fingerprint":"150f23f63fc31d03"},{"labels":{"alertname":"HighMemoryUsage","instance":"J_Backup","job":"J_Backup_Node","org":"SYSMONITORING","service":"ServiceJenkins","severity":"critical","type":"NODE"},"annotations":{"description":"Memory Usage is over 5% : current value 97.26593574208314%","summary":"High Memory Usage (service </w:t>
       </w:r>
       <w:proofErr w:type="spellStart"/>
       <w:r>
@@ -14678,6 +14937,13 @@
           <w:lang w:val="en-US"/>
         </w:rPr>
         <w:br/>
+      </w:r>
+      <w:r>
+        <w:rPr>
+          <w:color w:val="172B4D"/>
+          <w:lang w:val="en-US"/>
+        </w:rPr>
+        <w:lastRenderedPageBreak/>
         <w:t>"description": "Monitoring of job Monitoring has been down for more than 5 minutes.",</w:t>
       </w:r>
       <w:r>
@@ -14750,13 +15016,6 @@
           <w:lang w:val="en-US"/>
         </w:rPr>
         <w:br/>
-      </w:r>
-      <w:r>
-        <w:rPr>
-          <w:color w:val="172B4D"/>
-          <w:lang w:val="en-US"/>
-        </w:rPr>
-        <w:lastRenderedPageBreak/>
         <w:t>"</w:t>
       </w:r>
       <w:proofErr w:type="spellStart"/>
@@ -20935,9 +21194,12 @@
 </file>
 
 <file path=customXml/item1.xml><?xml version="1.0" encoding="utf-8"?>
-<p:properties xmlns:p="http://schemas.microsoft.com/office/2006/metadata/properties" xmlns:xsi="http://www.w3.org/2001/XMLSchema-instance">
-  <documentManagement/>
-</p:properties>
+<?mso-contentType ?>
+<FormTemplates xmlns="http://schemas.microsoft.com/sharepoint/v3/contenttype/forms">
+  <Display>DocumentLibraryForm</Display>
+  <Edit>DocumentLibraryForm</Edit>
+  <New>DocumentLibraryForm</New>
+</FormTemplates>
 </file>
 
 <file path=customXml/item2.xml><?xml version="1.0" encoding="utf-8"?>
@@ -20990,12 +21252,9 @@
 </file>
 
 <file path=customXml/item3.xml><?xml version="1.0" encoding="utf-8"?>
-<?mso-contentType ?>
-<FormTemplates xmlns="http://schemas.microsoft.com/sharepoint/v3/contenttype/forms">
-  <Display>DocumentLibraryForm</Display>
-  <Edit>DocumentLibraryForm</Edit>
-  <New>DocumentLibraryForm</New>
-</FormTemplates>
+<p:properties xmlns:p="http://schemas.microsoft.com/office/2006/metadata/properties" xmlns:xsi="http://www.w3.org/2001/XMLSchema-instance">
+  <documentManagement/>
+</p:properties>
 </file>
 
 <file path=customXml/item4.xml><?xml version="1.0" encoding="utf-8"?>
@@ -21082,9 +21341,9 @@
 </file>
 
 <file path=customXml/itemProps1.xml><?xml version="1.0" encoding="utf-8"?>
-<ds:datastoreItem xmlns:ds="http://schemas.openxmlformats.org/officeDocument/2006/customXml" ds:itemID="{040D4170-027D-4223-845A-0D0AB62CED5C}">
+<ds:datastoreItem xmlns:ds="http://schemas.openxmlformats.org/officeDocument/2006/customXml" ds:itemID="{B4994F6A-EE36-4A05-BAB3-833F8852E9D3}">
   <ds:schemaRefs>
-    <ds:schemaRef ds:uri="http://schemas.microsoft.com/office/2006/metadata/properties"/>
+    <ds:schemaRef ds:uri="http://schemas.microsoft.com/sharepoint/v3/contenttype/forms"/>
   </ds:schemaRefs>
 </ds:datastoreItem>
 </file>
@@ -21105,15 +21364,15 @@
 </file>
 
 <file path=customXml/itemProps3.xml><?xml version="1.0" encoding="utf-8"?>
-<ds:datastoreItem xmlns:ds="http://schemas.openxmlformats.org/officeDocument/2006/customXml" ds:itemID="{B4994F6A-EE36-4A05-BAB3-833F8852E9D3}">
+<ds:datastoreItem xmlns:ds="http://schemas.openxmlformats.org/officeDocument/2006/customXml" ds:itemID="{040D4170-027D-4223-845A-0D0AB62CED5C}">
   <ds:schemaRefs>
-    <ds:schemaRef ds:uri="http://schemas.microsoft.com/sharepoint/v3/contenttype/forms"/>
+    <ds:schemaRef ds:uri="http://schemas.microsoft.com/office/2006/metadata/properties"/>
   </ds:schemaRefs>
 </ds:datastoreItem>
 </file>
 
 <file path=customXml/itemProps4.xml><?xml version="1.0" encoding="utf-8"?>
-<ds:datastoreItem xmlns:ds="http://schemas.openxmlformats.org/officeDocument/2006/customXml" ds:itemID="{D7E868AA-F1CB-4B1E-9C10-28C3FBB9418C}">
+<ds:datastoreItem xmlns:ds="http://schemas.openxmlformats.org/officeDocument/2006/customXml" ds:itemID="{ED4405F6-D322-4EBA-A449-0D31C90C0CA8}">
   <ds:schemaRefs>
     <ds:schemaRef ds:uri="http://schemas.openxmlformats.org/officeDocument/2006/bibliography"/>
   </ds:schemaRefs>

</xml_diff>